<commit_message>
Added inages to Process-Document-Revised
Added workflow images to aid understanding of the process
</commit_message>
<xml_diff>
--- a/Process Document-Revised.docx
+++ b/Process Document-Revised.docx
@@ -174,6 +174,67 @@
           <w:rFonts w:cstheme="minorHAnsi"/>
         </w:rPr>
       </w:pPr>
+      <w:r>
+        <w:rPr>
+          <w:rFonts w:cstheme="minorHAnsi"/>
+          <w:noProof/>
+        </w:rPr>
+        <w:drawing>
+          <wp:inline distT="0" distB="0" distL="0" distR="0" wp14:anchorId="555EDA51" wp14:editId="0B1E583B">
+            <wp:extent cx="3819525" cy="1363154"/>
+            <wp:effectExtent l="0" t="0" r="0" b="8890"/>
+            <wp:docPr id="889612140" name="Picture 1"/>
+            <wp:cNvGraphicFramePr>
+              <a:graphicFrameLocks xmlns:a="http://schemas.openxmlformats.org/drawingml/2006/main" noChangeAspect="1"/>
+            </wp:cNvGraphicFramePr>
+            <a:graphic xmlns:a="http://schemas.openxmlformats.org/drawingml/2006/main">
+              <a:graphicData uri="http://schemas.openxmlformats.org/drawingml/2006/picture">
+                <pic:pic xmlns:pic="http://schemas.openxmlformats.org/drawingml/2006/picture">
+                  <pic:nvPicPr>
+                    <pic:cNvPr id="0" name="Picture 1"/>
+                    <pic:cNvPicPr>
+                      <a:picLocks noChangeAspect="1" noChangeArrowheads="1"/>
+                    </pic:cNvPicPr>
+                  </pic:nvPicPr>
+                  <pic:blipFill>
+                    <a:blip r:embed="rId4" cstate="print">
+                      <a:extLst>
+                        <a:ext uri="{28A0092B-C50C-407E-A947-70E740481C1C}">
+                          <a14:useLocalDpi xmlns:a14="http://schemas.microsoft.com/office/drawing/2010/main" val="0"/>
+                        </a:ext>
+                      </a:extLst>
+                    </a:blip>
+                    <a:srcRect/>
+                    <a:stretch>
+                      <a:fillRect/>
+                    </a:stretch>
+                  </pic:blipFill>
+                  <pic:spPr bwMode="auto">
+                    <a:xfrm>
+                      <a:off x="0" y="0"/>
+                      <a:ext cx="3855068" cy="1375839"/>
+                    </a:xfrm>
+                    <a:prstGeom prst="rect">
+                      <a:avLst/>
+                    </a:prstGeom>
+                    <a:noFill/>
+                    <a:ln>
+                      <a:noFill/>
+                    </a:ln>
+                  </pic:spPr>
+                </pic:pic>
+              </a:graphicData>
+            </a:graphic>
+          </wp:inline>
+        </w:drawing>
+      </w:r>
+    </w:p>
+    <w:p>
+      <w:pPr>
+        <w:rPr>
+          <w:rFonts w:cstheme="minorHAnsi"/>
+        </w:rPr>
+      </w:pPr>
     </w:p>
     <w:p>
       <w:pPr>
@@ -227,26 +288,102 @@
         </w:rPr>
         <w:t>&gt;` command to create and switch to the new branch simultaneously.</w:t>
       </w:r>
-    </w:p>
-    <w:p>
-      <w:pPr>
-        <w:rPr>
-          <w:rFonts w:cstheme="minorHAnsi"/>
-        </w:rPr>
-      </w:pPr>
-    </w:p>
-    <w:p>
-      <w:pPr>
-        <w:rPr>
-          <w:rFonts w:cstheme="minorHAnsi"/>
-        </w:rPr>
-      </w:pPr>
-      <w:r>
-        <w:rPr>
-          <w:rFonts w:cstheme="minorHAnsi"/>
-        </w:rPr>
+      <w:r>
+        <w:rPr>
+          <w:rFonts w:cstheme="minorHAnsi"/>
+          <w:noProof/>
+        </w:rPr>
+        <w:t xml:space="preserve"> </w:t>
+      </w:r>
+    </w:p>
+    <w:p>
+      <w:pPr>
+        <w:rPr>
+          <w:rFonts w:cstheme="minorHAnsi"/>
+        </w:rPr>
+      </w:pPr>
+      <w:r>
+        <w:rPr>
+          <w:rFonts w:cstheme="minorHAnsi"/>
+          <w:noProof/>
+        </w:rPr>
+        <w:drawing>
+          <wp:inline distT="0" distB="0" distL="0" distR="0" wp14:anchorId="6A2E7ACA" wp14:editId="2E764ABF">
+            <wp:extent cx="4071938" cy="584253"/>
+            <wp:effectExtent l="0" t="0" r="5080" b="6350"/>
+            <wp:docPr id="1325391932" name="Picture 2"/>
+            <wp:cNvGraphicFramePr>
+              <a:graphicFrameLocks xmlns:a="http://schemas.openxmlformats.org/drawingml/2006/main" noChangeAspect="1"/>
+            </wp:cNvGraphicFramePr>
+            <a:graphic xmlns:a="http://schemas.openxmlformats.org/drawingml/2006/main">
+              <a:graphicData uri="http://schemas.openxmlformats.org/drawingml/2006/picture">
+                <pic:pic xmlns:pic="http://schemas.openxmlformats.org/drawingml/2006/picture">
+                  <pic:nvPicPr>
+                    <pic:cNvPr id="0" name="Picture 2"/>
+                    <pic:cNvPicPr>
+                      <a:picLocks noChangeAspect="1" noChangeArrowheads="1"/>
+                    </pic:cNvPicPr>
+                  </pic:nvPicPr>
+                  <pic:blipFill>
+                    <a:blip r:embed="rId5" cstate="print">
+                      <a:extLst>
+                        <a:ext uri="{28A0092B-C50C-407E-A947-70E740481C1C}">
+                          <a14:useLocalDpi xmlns:a14="http://schemas.microsoft.com/office/drawing/2010/main" val="0"/>
+                        </a:ext>
+                      </a:extLst>
+                    </a:blip>
+                    <a:srcRect/>
+                    <a:stretch>
+                      <a:fillRect/>
+                    </a:stretch>
+                  </pic:blipFill>
+                  <pic:spPr bwMode="auto">
+                    <a:xfrm>
+                      <a:off x="0" y="0"/>
+                      <a:ext cx="4107743" cy="589390"/>
+                    </a:xfrm>
+                    <a:prstGeom prst="rect">
+                      <a:avLst/>
+                    </a:prstGeom>
+                    <a:noFill/>
+                    <a:ln>
+                      <a:noFill/>
+                    </a:ln>
+                  </pic:spPr>
+                </pic:pic>
+              </a:graphicData>
+            </a:graphic>
+          </wp:inline>
+        </w:drawing>
+      </w:r>
+    </w:p>
+    <w:p>
+      <w:pPr>
+        <w:rPr>
+          <w:rFonts w:cstheme="minorHAnsi"/>
+        </w:rPr>
+      </w:pPr>
+    </w:p>
+    <w:p>
+      <w:pPr>
+        <w:rPr>
+          <w:rFonts w:cstheme="minorHAnsi"/>
+        </w:rPr>
+      </w:pPr>
+      <w:r>
+        <w:rPr>
+          <w:rFonts w:cstheme="minorHAnsi"/>
+        </w:rPr>
+        <w:lastRenderedPageBreak/>
         <w:t>3. Make Changes:</w:t>
       </w:r>
+      <w:r>
+        <w:rPr>
+          <w:rFonts w:cstheme="minorHAnsi"/>
+          <w:noProof/>
+        </w:rPr>
+        <w:t xml:space="preserve"> </w:t>
+      </w:r>
     </w:p>
     <w:p>
       <w:pPr>
@@ -280,6 +417,60 @@
           <w:rFonts w:cstheme="minorHAnsi"/>
         </w:rPr>
       </w:pPr>
+      <w:r>
+        <w:rPr>
+          <w:rFonts w:cstheme="minorHAnsi"/>
+          <w:noProof/>
+        </w:rPr>
+        <w:drawing>
+          <wp:inline distT="0" distB="0" distL="0" distR="0" wp14:anchorId="67584C08" wp14:editId="46E5DF5C">
+            <wp:extent cx="4187848" cy="1352550"/>
+            <wp:effectExtent l="0" t="0" r="3175" b="0"/>
+            <wp:docPr id="1494004885" name="Picture 3"/>
+            <wp:cNvGraphicFramePr>
+              <a:graphicFrameLocks xmlns:a="http://schemas.openxmlformats.org/drawingml/2006/main" noChangeAspect="1"/>
+            </wp:cNvGraphicFramePr>
+            <a:graphic xmlns:a="http://schemas.openxmlformats.org/drawingml/2006/main">
+              <a:graphicData uri="http://schemas.openxmlformats.org/drawingml/2006/picture">
+                <pic:pic xmlns:pic="http://schemas.openxmlformats.org/drawingml/2006/picture">
+                  <pic:nvPicPr>
+                    <pic:cNvPr id="0" name="Picture 3"/>
+                    <pic:cNvPicPr>
+                      <a:picLocks noChangeAspect="1" noChangeArrowheads="1"/>
+                    </pic:cNvPicPr>
+                  </pic:nvPicPr>
+                  <pic:blipFill>
+                    <a:blip r:embed="rId6" cstate="print">
+                      <a:extLst>
+                        <a:ext uri="{28A0092B-C50C-407E-A947-70E740481C1C}">
+                          <a14:useLocalDpi xmlns:a14="http://schemas.microsoft.com/office/drawing/2010/main" val="0"/>
+                        </a:ext>
+                      </a:extLst>
+                    </a:blip>
+                    <a:srcRect/>
+                    <a:stretch>
+                      <a:fillRect/>
+                    </a:stretch>
+                  </pic:blipFill>
+                  <pic:spPr bwMode="auto">
+                    <a:xfrm>
+                      <a:off x="0" y="0"/>
+                      <a:ext cx="4211140" cy="1360073"/>
+                    </a:xfrm>
+                    <a:prstGeom prst="rect">
+                      <a:avLst/>
+                    </a:prstGeom>
+                    <a:noFill/>
+                    <a:ln>
+                      <a:noFill/>
+                    </a:ln>
+                  </pic:spPr>
+                </pic:pic>
+              </a:graphicData>
+            </a:graphic>
+          </wp:inline>
+        </w:drawing>
+      </w:r>
     </w:p>
     <w:p>
       <w:pPr>
@@ -331,178 +522,178 @@
         <w:rPr>
           <w:rFonts w:cstheme="minorHAnsi"/>
         </w:rPr>
+        <w:t xml:space="preserve">   - This action makes your changes accessible to other team members for review and collaboration.</w:t>
+      </w:r>
+    </w:p>
+    <w:p>
+      <w:pPr>
+        <w:rPr>
+          <w:rFonts w:cstheme="minorHAnsi"/>
+        </w:rPr>
+      </w:pPr>
+    </w:p>
+    <w:p>
+      <w:pPr>
+        <w:rPr>
+          <w:rFonts w:cstheme="minorHAnsi"/>
+        </w:rPr>
+      </w:pPr>
+      <w:r>
+        <w:rPr>
+          <w:rFonts w:cstheme="minorHAnsi"/>
+        </w:rPr>
+        <w:t>5. Pull Request:</w:t>
+      </w:r>
+    </w:p>
+    <w:p>
+      <w:pPr>
+        <w:rPr>
+          <w:rFonts w:cstheme="minorHAnsi"/>
+        </w:rPr>
+      </w:pPr>
+      <w:r>
+        <w:rPr>
+          <w:rFonts w:cstheme="minorHAnsi"/>
+        </w:rPr>
+        <w:t xml:space="preserve">   - On GitHub, navigate to the repository and create a pull request (PR) from your branch to the main development branch (e.g., `main` or `develop`).</w:t>
+      </w:r>
+    </w:p>
+    <w:p>
+      <w:pPr>
+        <w:rPr>
+          <w:rFonts w:cstheme="minorHAnsi"/>
+        </w:rPr>
+      </w:pPr>
+      <w:r>
+        <w:rPr>
+          <w:rFonts w:cstheme="minorHAnsi"/>
+        </w:rPr>
+        <w:t xml:space="preserve">   - Provide a descriptive title and detailed description of the changes included in the PR.</w:t>
+      </w:r>
+    </w:p>
+    <w:p>
+      <w:pPr>
+        <w:rPr>
+          <w:rFonts w:cstheme="minorHAnsi"/>
+        </w:rPr>
+      </w:pPr>
+      <w:r>
+        <w:rPr>
+          <w:rFonts w:cstheme="minorHAnsi"/>
+        </w:rPr>
+        <w:t xml:space="preserve">   - Assign reviewers and/or team members for feedback and approval.</w:t>
+      </w:r>
+    </w:p>
+    <w:p>
+      <w:pPr>
+        <w:rPr>
+          <w:rFonts w:cstheme="minorHAnsi"/>
+        </w:rPr>
+      </w:pPr>
+    </w:p>
+    <w:p>
+      <w:pPr>
+        <w:rPr>
+          <w:rFonts w:cstheme="minorHAnsi"/>
+        </w:rPr>
+      </w:pPr>
+      <w:r>
+        <w:rPr>
+          <w:rFonts w:cstheme="minorHAnsi"/>
+        </w:rPr>
+        <w:t>6. Review and Collaborate:</w:t>
+      </w:r>
+    </w:p>
+    <w:p>
+      <w:pPr>
+        <w:rPr>
+          <w:rFonts w:cstheme="minorHAnsi"/>
+        </w:rPr>
+      </w:pPr>
+      <w:r>
+        <w:rPr>
+          <w:rFonts w:cstheme="minorHAnsi"/>
+        </w:rPr>
+        <w:t xml:space="preserve">   - Team members review the code changes, provide feedback, and discuss any necessary modifications within the pull request conversation.</w:t>
+      </w:r>
+    </w:p>
+    <w:p>
+      <w:pPr>
+        <w:rPr>
+          <w:rFonts w:cstheme="minorHAnsi"/>
+        </w:rPr>
+      </w:pPr>
+      <w:r>
+        <w:rPr>
+          <w:rFonts w:cstheme="minorHAnsi"/>
+        </w:rPr>
+        <w:t xml:space="preserve">   - Make any requested changes to the code and push updates to the same branch.</w:t>
+      </w:r>
+    </w:p>
+    <w:p>
+      <w:pPr>
+        <w:rPr>
+          <w:rFonts w:cstheme="minorHAnsi"/>
+        </w:rPr>
+      </w:pPr>
+    </w:p>
+    <w:p>
+      <w:pPr>
+        <w:rPr>
+          <w:rFonts w:cstheme="minorHAnsi"/>
+        </w:rPr>
+      </w:pPr>
+      <w:r>
+        <w:rPr>
+          <w:rFonts w:cstheme="minorHAnsi"/>
+        </w:rPr>
+        <w:t>7. Merge Pull Request:</w:t>
+      </w:r>
+    </w:p>
+    <w:p>
+      <w:pPr>
+        <w:rPr>
+          <w:rFonts w:cstheme="minorHAnsi"/>
+        </w:rPr>
+      </w:pPr>
+      <w:r>
+        <w:rPr>
+          <w:rFonts w:cstheme="minorHAnsi"/>
+        </w:rPr>
+        <w:t xml:space="preserve">   - Once the changes have been reviewed, approved, and any necessary modifications made, merge the pull request into the main development branch.</w:t>
+      </w:r>
+    </w:p>
+    <w:p>
+      <w:pPr>
+        <w:rPr>
+          <w:rFonts w:cstheme="minorHAnsi"/>
+        </w:rPr>
+      </w:pPr>
+      <w:r>
+        <w:rPr>
+          <w:rFonts w:cstheme="minorHAnsi"/>
+        </w:rPr>
+        <w:t xml:space="preserve">   - Resolve any merge conflicts if they arise and ensure the branch is up to date with the target branch before merging.</w:t>
+      </w:r>
+    </w:p>
+    <w:p>
+      <w:pPr>
+        <w:rPr>
+          <w:rFonts w:cstheme="minorHAnsi"/>
+        </w:rPr>
+      </w:pPr>
+    </w:p>
+    <w:p>
+      <w:pPr>
+        <w:rPr>
+          <w:rFonts w:cstheme="minorHAnsi"/>
+        </w:rPr>
+      </w:pPr>
+      <w:r>
+        <w:rPr>
+          <w:rFonts w:cstheme="minorHAnsi"/>
+        </w:rPr>
         <w:lastRenderedPageBreak/>
-        <w:t xml:space="preserve">   - This action makes your changes accessible to other team members for review and collaboration.</w:t>
-      </w:r>
-    </w:p>
-    <w:p>
-      <w:pPr>
-        <w:rPr>
-          <w:rFonts w:cstheme="minorHAnsi"/>
-        </w:rPr>
-      </w:pPr>
-    </w:p>
-    <w:p>
-      <w:pPr>
-        <w:rPr>
-          <w:rFonts w:cstheme="minorHAnsi"/>
-        </w:rPr>
-      </w:pPr>
-      <w:r>
-        <w:rPr>
-          <w:rFonts w:cstheme="minorHAnsi"/>
-        </w:rPr>
-        <w:t>5. Pull Request:</w:t>
-      </w:r>
-    </w:p>
-    <w:p>
-      <w:pPr>
-        <w:rPr>
-          <w:rFonts w:cstheme="minorHAnsi"/>
-        </w:rPr>
-      </w:pPr>
-      <w:r>
-        <w:rPr>
-          <w:rFonts w:cstheme="minorHAnsi"/>
-        </w:rPr>
-        <w:t xml:space="preserve">   - On GitHub, navigate to the repository and create a pull request (PR) from your branch to the main development branch (e.g., `main` or `develop`).</w:t>
-      </w:r>
-    </w:p>
-    <w:p>
-      <w:pPr>
-        <w:rPr>
-          <w:rFonts w:cstheme="minorHAnsi"/>
-        </w:rPr>
-      </w:pPr>
-      <w:r>
-        <w:rPr>
-          <w:rFonts w:cstheme="minorHAnsi"/>
-        </w:rPr>
-        <w:t xml:space="preserve">   - Provide a descriptive title and detailed description of the changes included in the PR.</w:t>
-      </w:r>
-    </w:p>
-    <w:p>
-      <w:pPr>
-        <w:rPr>
-          <w:rFonts w:cstheme="minorHAnsi"/>
-        </w:rPr>
-      </w:pPr>
-      <w:r>
-        <w:rPr>
-          <w:rFonts w:cstheme="minorHAnsi"/>
-        </w:rPr>
-        <w:t xml:space="preserve">   - Assign reviewers and/or team members for feedback and approval.</w:t>
-      </w:r>
-    </w:p>
-    <w:p>
-      <w:pPr>
-        <w:rPr>
-          <w:rFonts w:cstheme="minorHAnsi"/>
-        </w:rPr>
-      </w:pPr>
-    </w:p>
-    <w:p>
-      <w:pPr>
-        <w:rPr>
-          <w:rFonts w:cstheme="minorHAnsi"/>
-        </w:rPr>
-      </w:pPr>
-      <w:r>
-        <w:rPr>
-          <w:rFonts w:cstheme="minorHAnsi"/>
-        </w:rPr>
-        <w:t>6. Review and Collaborate:</w:t>
-      </w:r>
-    </w:p>
-    <w:p>
-      <w:pPr>
-        <w:rPr>
-          <w:rFonts w:cstheme="minorHAnsi"/>
-        </w:rPr>
-      </w:pPr>
-      <w:r>
-        <w:rPr>
-          <w:rFonts w:cstheme="minorHAnsi"/>
-        </w:rPr>
-        <w:t xml:space="preserve">   - Team members review the code changes, provide feedback, and discuss any necessary modifications within the pull request conversation.</w:t>
-      </w:r>
-    </w:p>
-    <w:p>
-      <w:pPr>
-        <w:rPr>
-          <w:rFonts w:cstheme="minorHAnsi"/>
-        </w:rPr>
-      </w:pPr>
-      <w:r>
-        <w:rPr>
-          <w:rFonts w:cstheme="minorHAnsi"/>
-        </w:rPr>
-        <w:t xml:space="preserve">   - Make any requested changes to the code and push updates to the same branch.</w:t>
-      </w:r>
-    </w:p>
-    <w:p>
-      <w:pPr>
-        <w:rPr>
-          <w:rFonts w:cstheme="minorHAnsi"/>
-        </w:rPr>
-      </w:pPr>
-    </w:p>
-    <w:p>
-      <w:pPr>
-        <w:rPr>
-          <w:rFonts w:cstheme="minorHAnsi"/>
-        </w:rPr>
-      </w:pPr>
-      <w:r>
-        <w:rPr>
-          <w:rFonts w:cstheme="minorHAnsi"/>
-        </w:rPr>
-        <w:t>7. Merge Pull Request:</w:t>
-      </w:r>
-    </w:p>
-    <w:p>
-      <w:pPr>
-        <w:rPr>
-          <w:rFonts w:cstheme="minorHAnsi"/>
-        </w:rPr>
-      </w:pPr>
-      <w:r>
-        <w:rPr>
-          <w:rFonts w:cstheme="minorHAnsi"/>
-        </w:rPr>
-        <w:t xml:space="preserve">   - Once the changes have been reviewed, approved, and any necessary modifications made, merge the pull request into the main development branch.</w:t>
-      </w:r>
-    </w:p>
-    <w:p>
-      <w:pPr>
-        <w:rPr>
-          <w:rFonts w:cstheme="minorHAnsi"/>
-        </w:rPr>
-      </w:pPr>
-      <w:r>
-        <w:rPr>
-          <w:rFonts w:cstheme="minorHAnsi"/>
-        </w:rPr>
-        <w:t xml:space="preserve">   - Resolve any merge conflicts if they arise and ensure the branch is up to date with the target branch before merging.</w:t>
-      </w:r>
-    </w:p>
-    <w:p>
-      <w:pPr>
-        <w:rPr>
-          <w:rFonts w:cstheme="minorHAnsi"/>
-        </w:rPr>
-      </w:pPr>
-    </w:p>
-    <w:p>
-      <w:pPr>
-        <w:rPr>
-          <w:rFonts w:cstheme="minorHAnsi"/>
-        </w:rPr>
-      </w:pPr>
-      <w:r>
-        <w:rPr>
-          <w:rFonts w:cstheme="minorHAnsi"/>
-        </w:rPr>
         <w:t>8. Cleanup:</w:t>
       </w:r>
     </w:p>
@@ -633,7 +824,6 @@
         <w:rPr>
           <w:rFonts w:cstheme="minorHAnsi"/>
         </w:rPr>
-        <w:lastRenderedPageBreak/>
         <w:t>- Communicate effectively with team members, providing updates on progress, seeking feedback when needed, and resolving issues collaboratively.</w:t>
       </w:r>
     </w:p>

</xml_diff>

<commit_message>
Made final changes to the process document after review
Formatted the images and text making them eligible
Added link to mu git-hub
</commit_message>
<xml_diff>
--- a/Process Document-Revised.docx
+++ b/Process Document-Revised.docx
@@ -26,10 +26,11 @@
     </w:p>
     <w:p>
       <w:pPr>
-        <w:rPr>
-          <w:rFonts w:cstheme="minorHAnsi"/>
-        </w:rPr>
-      </w:pPr>
+        <w:jc w:val="center"/>
+      </w:pPr>
+      <w:r>
+        <w:t>Link to my GitHub account:  https://github.com/matineno/TWS-Repo</w:t>
+      </w:r>
     </w:p>
     <w:p>
       <w:pPr>
@@ -141,13 +142,6 @@
           <w:rFonts w:cstheme="minorHAnsi"/>
         </w:rPr>
       </w:pPr>
-    </w:p>
-    <w:p>
-      <w:pPr>
-        <w:rPr>
-          <w:rFonts w:cstheme="minorHAnsi"/>
-        </w:rPr>
-      </w:pPr>
       <w:r>
         <w:rPr>
           <w:rFonts w:cstheme="minorHAnsi"/>
@@ -170,6 +164,7 @@
     </w:p>
     <w:p>
       <w:pPr>
+        <w:jc w:val="center"/>
         <w:rPr>
           <w:rFonts w:cstheme="minorHAnsi"/>
         </w:rPr>
@@ -180,7 +175,7 @@
           <w:noProof/>
         </w:rPr>
         <w:drawing>
-          <wp:inline distT="0" distB="0" distL="0" distR="0" wp14:anchorId="555EDA51" wp14:editId="0B1E583B">
+          <wp:inline distT="0" distB="0" distL="0" distR="0" wp14:anchorId="555EDA51" wp14:editId="75127444">
             <wp:extent cx="3819525" cy="1363154"/>
             <wp:effectExtent l="0" t="0" r="0" b="8890"/>
             <wp:docPr id="889612140" name="Picture 1"/>
@@ -272,21 +267,7 @@
         <w:rPr>
           <w:rFonts w:cstheme="minorHAnsi"/>
         </w:rPr>
-        <w:t xml:space="preserve">   - Use the `git checkout -b &lt;</w:t>
-      </w:r>
-      <w:proofErr w:type="spellStart"/>
-      <w:r>
-        <w:rPr>
-          <w:rFonts w:cstheme="minorHAnsi"/>
-        </w:rPr>
-        <w:t>branch_name</w:t>
-      </w:r>
-      <w:proofErr w:type="spellEnd"/>
-      <w:r>
-        <w:rPr>
-          <w:rFonts w:cstheme="minorHAnsi"/>
-        </w:rPr>
-        <w:t>&gt;` command to create and switch to the new branch simultaneously.</w:t>
+        <w:t xml:space="preserve">   - Use the `git checkout -b &lt;branch_name&gt;` command to create and switch to the new branch simultaneously.</w:t>
       </w:r>
       <w:r>
         <w:rPr>
@@ -298,6 +279,7 @@
     </w:p>
     <w:p>
       <w:pPr>
+        <w:jc w:val="center"/>
         <w:rPr>
           <w:rFonts w:cstheme="minorHAnsi"/>
         </w:rPr>
@@ -308,7 +290,7 @@
           <w:noProof/>
         </w:rPr>
         <w:drawing>
-          <wp:inline distT="0" distB="0" distL="0" distR="0" wp14:anchorId="6A2E7ACA" wp14:editId="2E764ABF">
+          <wp:inline distT="0" distB="0" distL="0" distR="0" wp14:anchorId="6A2E7ACA" wp14:editId="4ED5A471">
             <wp:extent cx="4071938" cy="584253"/>
             <wp:effectExtent l="0" t="0" r="5080" b="6350"/>
             <wp:docPr id="1325391932" name="Picture 2"/>
@@ -374,56 +356,64 @@
         <w:rPr>
           <w:rFonts w:cstheme="minorHAnsi"/>
         </w:rPr>
+        <w:t>3. Make Changes:</w:t>
+      </w:r>
+      <w:r>
+        <w:rPr>
+          <w:rFonts w:cstheme="minorHAnsi"/>
+          <w:noProof/>
+        </w:rPr>
+        <w:t xml:space="preserve"> </w:t>
+      </w:r>
+    </w:p>
+    <w:p>
+      <w:pPr>
+        <w:rPr>
+          <w:rFonts w:cstheme="minorHAnsi"/>
+        </w:rPr>
+      </w:pPr>
+      <w:r>
+        <w:rPr>
+          <w:rFonts w:cstheme="minorHAnsi"/>
+        </w:rPr>
         <w:lastRenderedPageBreak/>
-        <w:t>3. Make Changes:</w:t>
-      </w:r>
+        <w:t xml:space="preserve">   - Make necessary changes to the codebase within your local branch using your preferred code editor or IDE.</w:t>
+      </w:r>
+    </w:p>
+    <w:p>
+      <w:pPr>
+        <w:rPr>
+          <w:rFonts w:cstheme="minorHAnsi"/>
+        </w:rPr>
+      </w:pPr>
+      <w:r>
+        <w:rPr>
+          <w:rFonts w:cstheme="minorHAnsi"/>
+        </w:rPr>
+        <w:t xml:space="preserve">   - Regularly commit your changes with descriptive commit messages using the `git commit` command.</w:t>
+      </w:r>
+    </w:p>
+    <w:p>
+      <w:pPr>
+        <w:rPr>
+          <w:rFonts w:cstheme="minorHAnsi"/>
+        </w:rPr>
+      </w:pPr>
+    </w:p>
+    <w:p>
+      <w:pPr>
+        <w:jc w:val="center"/>
+        <w:rPr>
+          <w:rFonts w:cstheme="minorHAnsi"/>
+        </w:rPr>
+      </w:pPr>
       <w:r>
         <w:rPr>
           <w:rFonts w:cstheme="minorHAnsi"/>
           <w:noProof/>
         </w:rPr>
-        <w:t xml:space="preserve"> </w:t>
-      </w:r>
-    </w:p>
-    <w:p>
-      <w:pPr>
-        <w:rPr>
-          <w:rFonts w:cstheme="minorHAnsi"/>
-        </w:rPr>
-      </w:pPr>
-      <w:r>
-        <w:rPr>
-          <w:rFonts w:cstheme="minorHAnsi"/>
-        </w:rPr>
-        <w:t xml:space="preserve">   - Make necessary changes to the codebase within your local branch using your preferred code editor or IDE.</w:t>
-      </w:r>
-    </w:p>
-    <w:p>
-      <w:pPr>
-        <w:rPr>
-          <w:rFonts w:cstheme="minorHAnsi"/>
-        </w:rPr>
-      </w:pPr>
-      <w:r>
-        <w:rPr>
-          <w:rFonts w:cstheme="minorHAnsi"/>
-        </w:rPr>
-        <w:t xml:space="preserve">   - Regularly commit your changes with descriptive commit messages using the `git commit` command.</w:t>
-      </w:r>
-    </w:p>
-    <w:p>
-      <w:pPr>
-        <w:rPr>
-          <w:rFonts w:cstheme="minorHAnsi"/>
-        </w:rPr>
-      </w:pPr>
-      <w:r>
-        <w:rPr>
-          <w:rFonts w:cstheme="minorHAnsi"/>
-          <w:noProof/>
-        </w:rPr>
         <w:drawing>
-          <wp:inline distT="0" distB="0" distL="0" distR="0" wp14:anchorId="67584C08" wp14:editId="46E5DF5C">
+          <wp:inline distT="0" distB="0" distL="0" distR="0" wp14:anchorId="67584C08" wp14:editId="73102E85">
             <wp:extent cx="4187848" cy="1352550"/>
             <wp:effectExtent l="0" t="0" r="3175" b="0"/>
             <wp:docPr id="1494004885" name="Picture 3"/>
@@ -474,6 +464,14 @@
     </w:p>
     <w:p>
       <w:pPr>
+        <w:jc w:val="center"/>
+        <w:rPr>
+          <w:rFonts w:cstheme="minorHAnsi"/>
+        </w:rPr>
+      </w:pPr>
+    </w:p>
+    <w:p>
+      <w:pPr>
         <w:rPr>
           <w:rFonts w:cstheme="minorHAnsi"/>
         </w:rPr>
@@ -495,21 +493,18 @@
         <w:rPr>
           <w:rFonts w:cstheme="minorHAnsi"/>
         </w:rPr>
-        <w:t xml:space="preserve">   - Once you've completed your changes and committed them locally, push the branch to the remote repository on GitHub using the `git push origin &lt;</w:t>
-      </w:r>
-      <w:proofErr w:type="spellStart"/>
-      <w:r>
-        <w:rPr>
-          <w:rFonts w:cstheme="minorHAnsi"/>
-        </w:rPr>
-        <w:t>branch_name</w:t>
-      </w:r>
-      <w:proofErr w:type="spellEnd"/>
-      <w:r>
-        <w:rPr>
-          <w:rFonts w:cstheme="minorHAnsi"/>
-        </w:rPr>
-        <w:t>&gt;` command.</w:t>
+        <w:t xml:space="preserve">   - Once you've completed your changes and committed them locally, push the branch to the remote repository on GitHub using the `git push origin &lt;branch_name&gt;` command.</w:t>
+      </w:r>
+      <w:r>
+        <w:rPr>
+          <w:rFonts w:cstheme="minorHAnsi"/>
+          <w:b/>
+          <w:bCs/>
+          <w:noProof/>
+          <w:sz w:val="28"/>
+          <w:szCs w:val="28"/>
+        </w:rPr>
+        <w:t xml:space="preserve"> </w:t>
       </w:r>
     </w:p>
     <w:p>
@@ -534,6 +529,148 @@
     </w:p>
     <w:p>
       <w:pPr>
+        <w:jc w:val="center"/>
+        <w:rPr>
+          <w:rFonts w:cstheme="minorHAnsi"/>
+        </w:rPr>
+      </w:pPr>
+      <w:r>
+        <w:rPr>
+          <w:rFonts w:cstheme="minorHAnsi"/>
+          <w:noProof/>
+        </w:rPr>
+        <w:drawing>
+          <wp:inline distT="0" distB="0" distL="0" distR="0" wp14:anchorId="6440C640" wp14:editId="15CDDBD7">
+            <wp:extent cx="4133850" cy="732805"/>
+            <wp:effectExtent l="0" t="0" r="0" b="0"/>
+            <wp:docPr id="1695120621" name="Picture 7"/>
+            <wp:cNvGraphicFramePr>
+              <a:graphicFrameLocks xmlns:a="http://schemas.openxmlformats.org/drawingml/2006/main" noChangeAspect="1"/>
+            </wp:cNvGraphicFramePr>
+            <a:graphic xmlns:a="http://schemas.openxmlformats.org/drawingml/2006/main">
+              <a:graphicData uri="http://schemas.openxmlformats.org/drawingml/2006/picture">
+                <pic:pic xmlns:pic="http://schemas.openxmlformats.org/drawingml/2006/picture">
+                  <pic:nvPicPr>
+                    <pic:cNvPr id="0" name="Picture 7"/>
+                    <pic:cNvPicPr>
+                      <a:picLocks noChangeAspect="1" noChangeArrowheads="1"/>
+                    </pic:cNvPicPr>
+                  </pic:nvPicPr>
+                  <pic:blipFill>
+                    <a:blip r:embed="rId7" cstate="print">
+                      <a:extLst>
+                        <a:ext uri="{28A0092B-C50C-407E-A947-70E740481C1C}">
+                          <a14:useLocalDpi xmlns:a14="http://schemas.microsoft.com/office/drawing/2010/main" val="0"/>
+                        </a:ext>
+                      </a:extLst>
+                    </a:blip>
+                    <a:srcRect/>
+                    <a:stretch>
+                      <a:fillRect/>
+                    </a:stretch>
+                  </pic:blipFill>
+                  <pic:spPr bwMode="auto">
+                    <a:xfrm>
+                      <a:off x="0" y="0"/>
+                      <a:ext cx="4180317" cy="741042"/>
+                    </a:xfrm>
+                    <a:prstGeom prst="rect">
+                      <a:avLst/>
+                    </a:prstGeom>
+                    <a:noFill/>
+                    <a:ln>
+                      <a:noFill/>
+                    </a:ln>
+                  </pic:spPr>
+                </pic:pic>
+              </a:graphicData>
+            </a:graphic>
+          </wp:inline>
+        </w:drawing>
+      </w:r>
+    </w:p>
+    <w:p>
+      <w:pPr>
+        <w:jc w:val="center"/>
+        <w:rPr>
+          <w:rFonts w:cstheme="minorHAnsi"/>
+        </w:rPr>
+      </w:pPr>
+    </w:p>
+    <w:p>
+      <w:pPr>
+        <w:jc w:val="center"/>
+        <w:rPr>
+          <w:rFonts w:cstheme="minorHAnsi"/>
+        </w:rPr>
+      </w:pPr>
+    </w:p>
+    <w:p>
+      <w:pPr>
+        <w:jc w:val="center"/>
+        <w:rPr>
+          <w:rFonts w:cstheme="minorHAnsi"/>
+        </w:rPr>
+      </w:pPr>
+    </w:p>
+    <w:p>
+      <w:pPr>
+        <w:jc w:val="center"/>
+        <w:rPr>
+          <w:rFonts w:cstheme="minorHAnsi"/>
+        </w:rPr>
+      </w:pPr>
+    </w:p>
+    <w:p>
+      <w:pPr>
+        <w:jc w:val="center"/>
+        <w:rPr>
+          <w:rFonts w:cstheme="minorHAnsi"/>
+        </w:rPr>
+      </w:pPr>
+    </w:p>
+    <w:p>
+      <w:pPr>
+        <w:jc w:val="center"/>
+        <w:rPr>
+          <w:rFonts w:cstheme="minorHAnsi"/>
+        </w:rPr>
+      </w:pPr>
+    </w:p>
+    <w:p>
+      <w:pPr>
+        <w:jc w:val="center"/>
+        <w:rPr>
+          <w:rFonts w:cstheme="minorHAnsi"/>
+        </w:rPr>
+      </w:pPr>
+    </w:p>
+    <w:p>
+      <w:pPr>
+        <w:jc w:val="center"/>
+        <w:rPr>
+          <w:rFonts w:cstheme="minorHAnsi"/>
+        </w:rPr>
+      </w:pPr>
+    </w:p>
+    <w:p>
+      <w:pPr>
+        <w:jc w:val="center"/>
+        <w:rPr>
+          <w:rFonts w:cstheme="minorHAnsi"/>
+        </w:rPr>
+      </w:pPr>
+    </w:p>
+    <w:p>
+      <w:pPr>
+        <w:jc w:val="center"/>
+        <w:rPr>
+          <w:rFonts w:cstheme="minorHAnsi"/>
+        </w:rPr>
+      </w:pPr>
+    </w:p>
+    <w:p>
+      <w:pPr>
         <w:rPr>
           <w:rFonts w:cstheme="minorHAnsi"/>
         </w:rPr>
@@ -544,17 +681,29 @@
         </w:rPr>
         <w:t>5. Pull Request:</w:t>
       </w:r>
-    </w:p>
-    <w:p>
-      <w:pPr>
-        <w:rPr>
-          <w:rFonts w:cstheme="minorHAnsi"/>
-        </w:rPr>
-      </w:pPr>
-      <w:r>
-        <w:rPr>
-          <w:rFonts w:cstheme="minorHAnsi"/>
-        </w:rPr>
+      <w:r>
+        <w:rPr>
+          <w:rFonts w:cstheme="minorHAnsi"/>
+          <w:b/>
+          <w:bCs/>
+          <w:noProof/>
+          <w:sz w:val="28"/>
+          <w:szCs w:val="28"/>
+        </w:rPr>
+        <w:t xml:space="preserve"> </w:t>
+      </w:r>
+    </w:p>
+    <w:p>
+      <w:pPr>
+        <w:rPr>
+          <w:rFonts w:cstheme="minorHAnsi"/>
+        </w:rPr>
+      </w:pPr>
+      <w:r>
+        <w:rPr>
+          <w:rFonts w:cstheme="minorHAnsi"/>
+        </w:rPr>
+        <w:lastRenderedPageBreak/>
         <w:t xml:space="preserve">   - On GitHub, navigate to the repository and create a pull request (PR) from your branch to the main development branch (e.g., `main` or `develop`).</w:t>
       </w:r>
     </w:p>
@@ -586,6 +735,146 @@
     </w:p>
     <w:p>
       <w:pPr>
+        <w:jc w:val="center"/>
+        <w:rPr>
+          <w:rFonts w:cstheme="minorHAnsi"/>
+        </w:rPr>
+      </w:pPr>
+      <w:r>
+        <w:rPr>
+          <w:rFonts w:cstheme="minorHAnsi"/>
+          <w:b/>
+          <w:bCs/>
+          <w:noProof/>
+          <w:sz w:val="28"/>
+          <w:szCs w:val="28"/>
+        </w:rPr>
+        <w:drawing>
+          <wp:inline distT="0" distB="0" distL="0" distR="0" wp14:anchorId="05B50D2D" wp14:editId="1BCBC34D">
+            <wp:extent cx="4281488" cy="1674906"/>
+            <wp:effectExtent l="0" t="0" r="5080" b="1905"/>
+            <wp:docPr id="631145852" name="Picture 6"/>
+            <wp:cNvGraphicFramePr>
+              <a:graphicFrameLocks xmlns:a="http://schemas.openxmlformats.org/drawingml/2006/main" noChangeAspect="1"/>
+            </wp:cNvGraphicFramePr>
+            <a:graphic xmlns:a="http://schemas.openxmlformats.org/drawingml/2006/main">
+              <a:graphicData uri="http://schemas.openxmlformats.org/drawingml/2006/picture">
+                <pic:pic xmlns:pic="http://schemas.openxmlformats.org/drawingml/2006/picture">
+                  <pic:nvPicPr>
+                    <pic:cNvPr id="0" name="Picture 6"/>
+                    <pic:cNvPicPr>
+                      <a:picLocks noChangeAspect="1" noChangeArrowheads="1"/>
+                    </pic:cNvPicPr>
+                  </pic:nvPicPr>
+                  <pic:blipFill>
+                    <a:blip r:embed="rId8" cstate="print">
+                      <a:extLst>
+                        <a:ext uri="{28A0092B-C50C-407E-A947-70E740481C1C}">
+                          <a14:useLocalDpi xmlns:a14="http://schemas.microsoft.com/office/drawing/2010/main" val="0"/>
+                        </a:ext>
+                      </a:extLst>
+                    </a:blip>
+                    <a:srcRect/>
+                    <a:stretch>
+                      <a:fillRect/>
+                    </a:stretch>
+                  </pic:blipFill>
+                  <pic:spPr bwMode="auto">
+                    <a:xfrm>
+                      <a:off x="0" y="0"/>
+                      <a:ext cx="4298225" cy="1681454"/>
+                    </a:xfrm>
+                    <a:prstGeom prst="rect">
+                      <a:avLst/>
+                    </a:prstGeom>
+                    <a:noFill/>
+                    <a:ln>
+                      <a:noFill/>
+                    </a:ln>
+                  </pic:spPr>
+                </pic:pic>
+              </a:graphicData>
+            </a:graphic>
+          </wp:inline>
+        </w:drawing>
+      </w:r>
+    </w:p>
+    <w:p>
+      <w:pPr>
+        <w:rPr>
+          <w:rFonts w:cstheme="minorHAnsi"/>
+        </w:rPr>
+      </w:pPr>
+    </w:p>
+    <w:p>
+      <w:pPr>
+        <w:jc w:val="center"/>
+        <w:rPr>
+          <w:rFonts w:cstheme="minorHAnsi"/>
+        </w:rPr>
+      </w:pPr>
+      <w:r>
+        <w:rPr>
+          <w:rFonts w:cstheme="minorHAnsi"/>
+          <w:b/>
+          <w:bCs/>
+          <w:noProof/>
+          <w:sz w:val="28"/>
+          <w:szCs w:val="28"/>
+        </w:rPr>
+        <w:drawing>
+          <wp:inline distT="0" distB="0" distL="0" distR="0" wp14:anchorId="66BF608D" wp14:editId="6AF38896">
+            <wp:extent cx="4264795" cy="1947863"/>
+            <wp:effectExtent l="0" t="0" r="2540" b="0"/>
+            <wp:docPr id="738879776" name="Picture 2"/>
+            <wp:cNvGraphicFramePr>
+              <a:graphicFrameLocks xmlns:a="http://schemas.openxmlformats.org/drawingml/2006/main" noChangeAspect="1"/>
+            </wp:cNvGraphicFramePr>
+            <a:graphic xmlns:a="http://schemas.openxmlformats.org/drawingml/2006/main">
+              <a:graphicData uri="http://schemas.openxmlformats.org/drawingml/2006/picture">
+                <pic:pic xmlns:pic="http://schemas.openxmlformats.org/drawingml/2006/picture">
+                  <pic:nvPicPr>
+                    <pic:cNvPr id="0" name="Picture 2"/>
+                    <pic:cNvPicPr>
+                      <a:picLocks noChangeAspect="1" noChangeArrowheads="1"/>
+                    </pic:cNvPicPr>
+                  </pic:nvPicPr>
+                  <pic:blipFill>
+                    <a:blip r:embed="rId9" cstate="print">
+                      <a:extLst>
+                        <a:ext uri="{28A0092B-C50C-407E-A947-70E740481C1C}">
+                          <a14:useLocalDpi xmlns:a14="http://schemas.microsoft.com/office/drawing/2010/main" val="0"/>
+                        </a:ext>
+                      </a:extLst>
+                    </a:blip>
+                    <a:srcRect/>
+                    <a:stretch>
+                      <a:fillRect/>
+                    </a:stretch>
+                  </pic:blipFill>
+                  <pic:spPr bwMode="auto">
+                    <a:xfrm>
+                      <a:off x="0" y="0"/>
+                      <a:ext cx="4275862" cy="1952918"/>
+                    </a:xfrm>
+                    <a:prstGeom prst="rect">
+                      <a:avLst/>
+                    </a:prstGeom>
+                    <a:noFill/>
+                    <a:ln>
+                      <a:noFill/>
+                    </a:ln>
+                  </pic:spPr>
+                </pic:pic>
+              </a:graphicData>
+            </a:graphic>
+          </wp:inline>
+        </w:drawing>
+      </w:r>
+    </w:p>
+    <w:p>
+      <w:pPr>
+        <w:jc w:val="center"/>
         <w:rPr>
           <w:rFonts w:cstheme="minorHAnsi"/>
         </w:rPr>
@@ -621,6 +910,11 @@
       <w:pPr>
         <w:rPr>
           <w:rFonts w:cstheme="minorHAnsi"/>
+          <w:b/>
+          <w:bCs/>
+          <w:noProof/>
+          <w:sz w:val="28"/>
+          <w:szCs w:val="28"/>
         </w:rPr>
       </w:pPr>
       <w:r>
@@ -629,24 +923,105 @@
         </w:rPr>
         <w:t xml:space="preserve">   - Make any requested changes to the code and push updates to the same branch.</w:t>
       </w:r>
-    </w:p>
-    <w:p>
-      <w:pPr>
-        <w:rPr>
-          <w:rFonts w:cstheme="minorHAnsi"/>
-        </w:rPr>
-      </w:pPr>
-    </w:p>
-    <w:p>
-      <w:pPr>
-        <w:rPr>
-          <w:rFonts w:cstheme="minorHAnsi"/>
-        </w:rPr>
-      </w:pPr>
-      <w:r>
-        <w:rPr>
-          <w:rFonts w:cstheme="minorHAnsi"/>
-        </w:rPr>
+      <w:r>
+        <w:rPr>
+          <w:rFonts w:cstheme="minorHAnsi"/>
+          <w:b/>
+          <w:bCs/>
+          <w:noProof/>
+          <w:sz w:val="28"/>
+          <w:szCs w:val="28"/>
+        </w:rPr>
+        <w:t xml:space="preserve"> </w:t>
+      </w:r>
+    </w:p>
+    <w:p>
+      <w:pPr>
+        <w:rPr>
+          <w:rFonts w:cstheme="minorHAnsi"/>
+          <w:b/>
+          <w:bCs/>
+          <w:noProof/>
+          <w:sz w:val="28"/>
+          <w:szCs w:val="28"/>
+        </w:rPr>
+      </w:pPr>
+    </w:p>
+    <w:p>
+      <w:pPr>
+        <w:jc w:val="center"/>
+        <w:rPr>
+          <w:rFonts w:cstheme="minorHAnsi"/>
+        </w:rPr>
+      </w:pPr>
+      <w:r>
+        <w:rPr>
+          <w:rFonts w:cstheme="minorHAnsi"/>
+          <w:b/>
+          <w:bCs/>
+          <w:noProof/>
+          <w:sz w:val="28"/>
+          <w:szCs w:val="28"/>
+        </w:rPr>
+        <w:drawing>
+          <wp:inline distT="0" distB="0" distL="0" distR="0" wp14:anchorId="117FFEE0" wp14:editId="5E973C5C">
+            <wp:extent cx="4381500" cy="1243759"/>
+            <wp:effectExtent l="0" t="0" r="0" b="0"/>
+            <wp:docPr id="1656979068" name="Picture 3"/>
+            <wp:cNvGraphicFramePr>
+              <a:graphicFrameLocks xmlns:a="http://schemas.openxmlformats.org/drawingml/2006/main" noChangeAspect="1"/>
+            </wp:cNvGraphicFramePr>
+            <a:graphic xmlns:a="http://schemas.openxmlformats.org/drawingml/2006/main">
+              <a:graphicData uri="http://schemas.openxmlformats.org/drawingml/2006/picture">
+                <pic:pic xmlns:pic="http://schemas.openxmlformats.org/drawingml/2006/picture">
+                  <pic:nvPicPr>
+                    <pic:cNvPr id="0" name="Picture 3"/>
+                    <pic:cNvPicPr>
+                      <a:picLocks noChangeAspect="1" noChangeArrowheads="1"/>
+                    </pic:cNvPicPr>
+                  </pic:nvPicPr>
+                  <pic:blipFill rotWithShape="1">
+                    <a:blip r:embed="rId10" cstate="print">
+                      <a:extLst>
+                        <a:ext uri="{28A0092B-C50C-407E-A947-70E740481C1C}">
+                          <a14:useLocalDpi xmlns:a14="http://schemas.microsoft.com/office/drawing/2010/main" val="0"/>
+                        </a:ext>
+                      </a:extLst>
+                    </a:blip>
+                    <a:srcRect t="21451" b="-21451"/>
+                    <a:stretch/>
+                  </pic:blipFill>
+                  <pic:spPr bwMode="auto">
+                    <a:xfrm>
+                      <a:off x="0" y="0"/>
+                      <a:ext cx="4417963" cy="1254110"/>
+                    </a:xfrm>
+                    <a:prstGeom prst="rect">
+                      <a:avLst/>
+                    </a:prstGeom>
+                    <a:noFill/>
+                    <a:ln>
+                      <a:noFill/>
+                    </a:ln>
+                  </pic:spPr>
+                </pic:pic>
+              </a:graphicData>
+            </a:graphic>
+          </wp:inline>
+        </w:drawing>
+      </w:r>
+    </w:p>
+    <w:p>
+      <w:pPr>
+        <w:rPr>
+          <w:rFonts w:cstheme="minorHAnsi"/>
+        </w:rPr>
+      </w:pPr>
+      <w:r>
+        <w:rPr>
+          <w:rFonts w:cstheme="minorHAnsi"/>
+        </w:rPr>
+        <w:lastRenderedPageBreak/>
         <w:t>7. Merge Pull Request:</w:t>
       </w:r>
     </w:p>
@@ -667,6 +1042,11 @@
       <w:pPr>
         <w:rPr>
           <w:rFonts w:cstheme="minorHAnsi"/>
+          <w:b/>
+          <w:bCs/>
+          <w:noProof/>
+          <w:sz w:val="28"/>
+          <w:szCs w:val="28"/>
         </w:rPr>
       </w:pPr>
       <w:r>
@@ -675,6 +1055,285 @@
         </w:rPr>
         <w:t xml:space="preserve">   - Resolve any merge conflicts if they arise and ensure the branch is up to date with the target branch before merging.</w:t>
       </w:r>
+      <w:r>
+        <w:rPr>
+          <w:rFonts w:cstheme="minorHAnsi"/>
+          <w:b/>
+          <w:bCs/>
+          <w:noProof/>
+          <w:sz w:val="28"/>
+          <w:szCs w:val="28"/>
+        </w:rPr>
+        <w:t xml:space="preserve"> </w:t>
+      </w:r>
+    </w:p>
+    <w:p>
+      <w:pPr>
+        <w:rPr>
+          <w:rFonts w:cstheme="minorHAnsi"/>
+        </w:rPr>
+      </w:pPr>
+    </w:p>
+    <w:p>
+      <w:pPr>
+        <w:jc w:val="center"/>
+        <w:rPr>
+          <w:rFonts w:cstheme="minorHAnsi"/>
+        </w:rPr>
+      </w:pPr>
+      <w:r>
+        <w:rPr>
+          <w:rFonts w:cstheme="minorHAnsi"/>
+          <w:b/>
+          <w:bCs/>
+          <w:noProof/>
+          <w:sz w:val="28"/>
+          <w:szCs w:val="28"/>
+        </w:rPr>
+        <w:drawing>
+          <wp:inline distT="0" distB="0" distL="0" distR="0" wp14:anchorId="13A3AE65" wp14:editId="369DCB91">
+            <wp:extent cx="4551703" cy="1714183"/>
+            <wp:effectExtent l="0" t="0" r="1270" b="635"/>
+            <wp:docPr id="1016200300" name="Picture 4"/>
+            <wp:cNvGraphicFramePr>
+              <a:graphicFrameLocks xmlns:a="http://schemas.openxmlformats.org/drawingml/2006/main" noChangeAspect="1"/>
+            </wp:cNvGraphicFramePr>
+            <a:graphic xmlns:a="http://schemas.openxmlformats.org/drawingml/2006/main">
+              <a:graphicData uri="http://schemas.openxmlformats.org/drawingml/2006/picture">
+                <pic:pic xmlns:pic="http://schemas.openxmlformats.org/drawingml/2006/picture">
+                  <pic:nvPicPr>
+                    <pic:cNvPr id="0" name="Picture 4"/>
+                    <pic:cNvPicPr>
+                      <a:picLocks noChangeAspect="1" noChangeArrowheads="1"/>
+                    </pic:cNvPicPr>
+                  </pic:nvPicPr>
+                  <pic:blipFill>
+                    <a:blip r:embed="rId11" cstate="print">
+                      <a:extLst>
+                        <a:ext uri="{28A0092B-C50C-407E-A947-70E740481C1C}">
+                          <a14:useLocalDpi xmlns:a14="http://schemas.microsoft.com/office/drawing/2010/main" val="0"/>
+                        </a:ext>
+                      </a:extLst>
+                    </a:blip>
+                    <a:srcRect/>
+                    <a:stretch>
+                      <a:fillRect/>
+                    </a:stretch>
+                  </pic:blipFill>
+                  <pic:spPr bwMode="auto">
+                    <a:xfrm>
+                      <a:off x="0" y="0"/>
+                      <a:ext cx="4609103" cy="1735800"/>
+                    </a:xfrm>
+                    <a:prstGeom prst="rect">
+                      <a:avLst/>
+                    </a:prstGeom>
+                    <a:noFill/>
+                    <a:ln>
+                      <a:noFill/>
+                    </a:ln>
+                  </pic:spPr>
+                </pic:pic>
+              </a:graphicData>
+            </a:graphic>
+          </wp:inline>
+        </w:drawing>
+      </w:r>
+    </w:p>
+    <w:p>
+      <w:pPr>
+        <w:rPr>
+          <w:rFonts w:cstheme="minorHAnsi"/>
+        </w:rPr>
+      </w:pPr>
+    </w:p>
+    <w:p>
+      <w:pPr>
+        <w:rPr>
+          <w:rFonts w:cstheme="minorHAnsi"/>
+        </w:rPr>
+      </w:pPr>
+      <w:r>
+        <w:rPr>
+          <w:rFonts w:cstheme="minorHAnsi"/>
+        </w:rPr>
+        <w:t>8. Cleanup:</w:t>
+      </w:r>
+    </w:p>
+    <w:p>
+      <w:pPr>
+        <w:rPr>
+          <w:rFonts w:cstheme="minorHAnsi"/>
+        </w:rPr>
+      </w:pPr>
+      <w:r>
+        <w:rPr>
+          <w:rFonts w:cstheme="minorHAnsi"/>
+        </w:rPr>
+        <w:t xml:space="preserve">   - After the changes have been merged, delete the feature branch both locally and remotely using the `git branch -d &lt;branch_name&gt;` and `git push origin --delete &lt;branch_name&gt;` commands, respectively.</w:t>
+      </w:r>
+    </w:p>
+    <w:p>
+      <w:pPr>
+        <w:rPr>
+          <w:rFonts w:cstheme="minorHAnsi"/>
+        </w:rPr>
+      </w:pPr>
+      <w:r>
+        <w:rPr>
+          <w:rFonts w:cstheme="minorHAnsi"/>
+        </w:rPr>
+        <w:t xml:space="preserve">   - Keep the local repository up to date with the latest changes from the remote repository using `git pull` regularly.</w:t>
+      </w:r>
+    </w:p>
+    <w:p>
+      <w:pPr>
+        <w:rPr>
+          <w:rFonts w:cstheme="minorHAnsi"/>
+        </w:rPr>
+      </w:pPr>
+    </w:p>
+    <w:p>
+      <w:pPr>
+        <w:jc w:val="center"/>
+        <w:rPr>
+          <w:rFonts w:cstheme="minorHAnsi"/>
+        </w:rPr>
+      </w:pPr>
+      <w:r>
+        <w:rPr>
+          <w:rFonts w:cstheme="minorHAnsi"/>
+          <w:b/>
+          <w:bCs/>
+          <w:noProof/>
+          <w:sz w:val="28"/>
+          <w:szCs w:val="28"/>
+        </w:rPr>
+        <w:drawing>
+          <wp:inline distT="0" distB="0" distL="0" distR="0" wp14:anchorId="015EA7ED" wp14:editId="2C35EA63">
+            <wp:extent cx="4572000" cy="157891"/>
+            <wp:effectExtent l="0" t="0" r="0" b="0"/>
+            <wp:docPr id="1299571476" name="Picture 5"/>
+            <wp:cNvGraphicFramePr>
+              <a:graphicFrameLocks xmlns:a="http://schemas.openxmlformats.org/drawingml/2006/main" noChangeAspect="1"/>
+            </wp:cNvGraphicFramePr>
+            <a:graphic xmlns:a="http://schemas.openxmlformats.org/drawingml/2006/main">
+              <a:graphicData uri="http://schemas.openxmlformats.org/drawingml/2006/picture">
+                <pic:pic xmlns:pic="http://schemas.openxmlformats.org/drawingml/2006/picture">
+                  <pic:nvPicPr>
+                    <pic:cNvPr id="0" name="Picture 5"/>
+                    <pic:cNvPicPr>
+                      <a:picLocks noChangeAspect="1" noChangeArrowheads="1"/>
+                    </pic:cNvPicPr>
+                  </pic:nvPicPr>
+                  <pic:blipFill>
+                    <a:blip r:embed="rId12">
+                      <a:extLst>
+                        <a:ext uri="{28A0092B-C50C-407E-A947-70E740481C1C}">
+                          <a14:useLocalDpi xmlns:a14="http://schemas.microsoft.com/office/drawing/2010/main" val="0"/>
+                        </a:ext>
+                      </a:extLst>
+                    </a:blip>
+                    <a:srcRect/>
+                    <a:stretch>
+                      <a:fillRect/>
+                    </a:stretch>
+                  </pic:blipFill>
+                  <pic:spPr bwMode="auto">
+                    <a:xfrm>
+                      <a:off x="0" y="0"/>
+                      <a:ext cx="4799787" cy="165757"/>
+                    </a:xfrm>
+                    <a:prstGeom prst="rect">
+                      <a:avLst/>
+                    </a:prstGeom>
+                    <a:noFill/>
+                    <a:ln>
+                      <a:noFill/>
+                    </a:ln>
+                  </pic:spPr>
+                </pic:pic>
+              </a:graphicData>
+            </a:graphic>
+          </wp:inline>
+        </w:drawing>
+      </w:r>
+    </w:p>
+    <w:p>
+      <w:pPr>
+        <w:rPr>
+          <w:rFonts w:cstheme="minorHAnsi"/>
+        </w:rPr>
+      </w:pPr>
+    </w:p>
+    <w:p>
+      <w:pPr>
+        <w:rPr>
+          <w:rFonts w:cstheme="minorHAnsi"/>
+          <w:b/>
+          <w:bCs/>
+        </w:rPr>
+      </w:pPr>
+      <w:r>
+        <w:rPr>
+          <w:rFonts w:cstheme="minorHAnsi"/>
+          <w:b/>
+          <w:bCs/>
+        </w:rPr>
+        <w:t>Best Practices:</w:t>
+      </w:r>
+    </w:p>
+    <w:p>
+      <w:pPr>
+        <w:rPr>
+          <w:rFonts w:cstheme="minorHAnsi"/>
+        </w:rPr>
+      </w:pPr>
+      <w:r>
+        <w:rPr>
+          <w:rFonts w:cstheme="minorHAnsi"/>
+        </w:rPr>
+        <w:t>- Follow a consistent naming convention for branches, commits, and pull requests to maintain clarity and organization.</w:t>
+      </w:r>
+    </w:p>
+    <w:p>
+      <w:pPr>
+        <w:rPr>
+          <w:rFonts w:cstheme="minorHAnsi"/>
+        </w:rPr>
+      </w:pPr>
+      <w:r>
+        <w:rPr>
+          <w:rFonts w:cstheme="minorHAnsi"/>
+        </w:rPr>
+        <w:t>- Write clear and descriptive commit messages that explain the purpose and rationale behind each change.</w:t>
+      </w:r>
+    </w:p>
+    <w:p>
+      <w:pPr>
+        <w:rPr>
+          <w:rFonts w:cstheme="minorHAnsi"/>
+        </w:rPr>
+      </w:pPr>
+      <w:r>
+        <w:rPr>
+          <w:rFonts w:cstheme="minorHAnsi"/>
+        </w:rPr>
+        <w:t>- Regularly pull changes from the main development branch to keep your local repository up to date and avoid conflicts.</w:t>
+      </w:r>
+    </w:p>
+    <w:p>
+      <w:pPr>
+        <w:rPr>
+          <w:rFonts w:cstheme="minorHAnsi"/>
+        </w:rPr>
+      </w:pPr>
+      <w:r>
+        <w:rPr>
+          <w:rFonts w:cstheme="minorHAnsi"/>
+        </w:rPr>
+        <w:t>- Communicate effectively with team members, providing updates on progress, seeking feedback when needed, and resolving issues collaboratively.</w:t>
+      </w:r>
     </w:p>
     <w:p>
       <w:pPr>
@@ -694,158 +1353,42 @@
           <w:rFonts w:cstheme="minorHAnsi"/>
         </w:rPr>
         <w:lastRenderedPageBreak/>
-        <w:t>8. Cleanup:</w:t>
-      </w:r>
-    </w:p>
-    <w:p>
-      <w:pPr>
-        <w:rPr>
-          <w:rFonts w:cstheme="minorHAnsi"/>
-        </w:rPr>
-      </w:pPr>
-      <w:r>
-        <w:rPr>
-          <w:rFonts w:cstheme="minorHAnsi"/>
-        </w:rPr>
-        <w:t xml:space="preserve">   - After the changes have been merged, delete the feature branch both locally and remotely using the `git branch -d &lt;</w:t>
-      </w:r>
-      <w:proofErr w:type="spellStart"/>
-      <w:r>
-        <w:rPr>
-          <w:rFonts w:cstheme="minorHAnsi"/>
-        </w:rPr>
-        <w:t>branch_name</w:t>
-      </w:r>
-      <w:proofErr w:type="spellEnd"/>
-      <w:r>
-        <w:rPr>
-          <w:rFonts w:cstheme="minorHAnsi"/>
-        </w:rPr>
-        <w:t>&gt;` and `git push origin --delete &lt;</w:t>
-      </w:r>
-      <w:proofErr w:type="spellStart"/>
-      <w:r>
-        <w:rPr>
-          <w:rFonts w:cstheme="minorHAnsi"/>
-        </w:rPr>
-        <w:t>branch_name</w:t>
-      </w:r>
-      <w:proofErr w:type="spellEnd"/>
-      <w:r>
-        <w:rPr>
-          <w:rFonts w:cstheme="minorHAnsi"/>
-        </w:rPr>
-        <w:t>&gt;` commands, respectively.</w:t>
-      </w:r>
-    </w:p>
-    <w:p>
-      <w:pPr>
-        <w:rPr>
-          <w:rFonts w:cstheme="minorHAnsi"/>
-        </w:rPr>
-      </w:pPr>
-      <w:r>
-        <w:rPr>
-          <w:rFonts w:cstheme="minorHAnsi"/>
-        </w:rPr>
-        <w:t xml:space="preserve">   - Keep the local repository up to date with the latest changes from the remote repository using `git pull` regularly.</w:t>
-      </w:r>
-    </w:p>
-    <w:p>
-      <w:pPr>
-        <w:rPr>
-          <w:rFonts w:cstheme="minorHAnsi"/>
-        </w:rPr>
-      </w:pPr>
-    </w:p>
-    <w:p>
-      <w:pPr>
-        <w:rPr>
-          <w:rFonts w:cstheme="minorHAnsi"/>
-          <w:b/>
-          <w:bCs/>
-        </w:rPr>
-      </w:pPr>
-      <w:r>
-        <w:rPr>
-          <w:rFonts w:cstheme="minorHAnsi"/>
-          <w:b/>
-          <w:bCs/>
-        </w:rPr>
-        <w:t>Best Practices:</w:t>
-      </w:r>
-    </w:p>
-    <w:p>
-      <w:pPr>
-        <w:rPr>
-          <w:rFonts w:cstheme="minorHAnsi"/>
-        </w:rPr>
-      </w:pPr>
-      <w:r>
-        <w:rPr>
-          <w:rFonts w:cstheme="minorHAnsi"/>
-        </w:rPr>
-        <w:t>- Follow a consistent naming convention for branches, commits, and pull requests to maintain clarity and organization.</w:t>
-      </w:r>
-    </w:p>
-    <w:p>
-      <w:pPr>
-        <w:rPr>
-          <w:rFonts w:cstheme="minorHAnsi"/>
-        </w:rPr>
-      </w:pPr>
-      <w:r>
-        <w:rPr>
-          <w:rFonts w:cstheme="minorHAnsi"/>
-        </w:rPr>
-        <w:t>- Write clear and descriptive commit messages that explain the purpose and rationale behind each change.</w:t>
-      </w:r>
-    </w:p>
-    <w:p>
-      <w:pPr>
-        <w:rPr>
-          <w:rFonts w:cstheme="minorHAnsi"/>
-        </w:rPr>
-      </w:pPr>
-      <w:r>
-        <w:rPr>
-          <w:rFonts w:cstheme="minorHAnsi"/>
-        </w:rPr>
-        <w:t>- Regularly pull changes from the main development branch to keep your local repository up to date and avoid conflicts.</w:t>
-      </w:r>
-    </w:p>
-    <w:p>
-      <w:pPr>
-        <w:rPr>
-          <w:rFonts w:cstheme="minorHAnsi"/>
-        </w:rPr>
-      </w:pPr>
-      <w:r>
-        <w:rPr>
-          <w:rFonts w:cstheme="minorHAnsi"/>
-        </w:rPr>
-        <w:t>- Communicate effectively with team members, providing updates on progress, seeking feedback when needed, and resolving issues collaboratively.</w:t>
-      </w:r>
-    </w:p>
-    <w:p>
-      <w:pPr>
-        <w:rPr>
-          <w:rFonts w:cstheme="minorHAnsi"/>
-        </w:rPr>
-      </w:pPr>
-    </w:p>
-    <w:p>
-      <w:pPr>
-        <w:rPr>
-          <w:rFonts w:cstheme="minorHAnsi"/>
-        </w:rPr>
-      </w:pPr>
-      <w:r>
-        <w:rPr>
-          <w:rFonts w:cstheme="minorHAnsi"/>
-        </w:rPr>
         <w:t>By following this Git and GitHub workflow, teams can streamline collaboration, ensure version control, and effectively manage the software development process from start to finish.</w:t>
       </w:r>
+    </w:p>
+    <w:p>
+      <w:pPr>
+        <w:rPr>
+          <w:rFonts w:hint="eastAsia"/>
+        </w:rPr>
+      </w:pPr>
+      <w:r>
+        <w:rPr>
+          <w:b/>
+          <w:bCs/>
+        </w:rPr>
+        <w:t>Link to my GitHub account</w:t>
+      </w:r>
+      <w:r>
+        <w:t xml:space="preserve">:  </w:t>
+      </w:r>
+      <w:r>
+        <w:t>https://github.com/matineno/TWS-Repo</w:t>
+      </w:r>
+    </w:p>
+    <w:p>
+      <w:pPr>
+        <w:rPr>
+          <w:rFonts w:hint="eastAsia"/>
+        </w:rPr>
+      </w:pPr>
+    </w:p>
+    <w:p>
+      <w:pPr>
+        <w:rPr>
+          <w:rFonts w:cstheme="minorHAnsi"/>
+        </w:rPr>
+      </w:pPr>
     </w:p>
     <w:sectPr>
       <w:pgSz w:w="12240" w:h="15840"/>
@@ -962,7 +1505,7 @@
     <w:lsdException w:name="Body Text Indent 2" w:semiHidden="1" w:unhideWhenUsed="1"/>
     <w:lsdException w:name="Body Text Indent 3" w:semiHidden="1" w:unhideWhenUsed="1"/>
     <w:lsdException w:name="Block Text" w:semiHidden="1" w:unhideWhenUsed="1"/>
-    <w:lsdException w:name="Hyperlink" w:semiHidden="1" w:unhideWhenUsed="1"/>
+    <w:lsdException w:name="Hyperlink" w:semiHidden="1" w:uiPriority="0" w:unhideWhenUsed="1"/>
     <w:lsdException w:name="FollowedHyperlink" w:semiHidden="1" w:unhideWhenUsed="1"/>
     <w:lsdException w:name="Strong" w:uiPriority="22" w:qFormat="1"/>
     <w:lsdException w:name="Emphasis" w:uiPriority="20" w:qFormat="1"/>
@@ -1285,6 +1828,15 @@
     <w:semiHidden/>
     <w:unhideWhenUsed/>
   </w:style>
+  <w:style w:type="character" w:styleId="Hyperlink">
+    <w:name w:val="Hyperlink"/>
+    <w:rsid w:val="00F6072B"/>
+    <w:rPr>
+      <w:color w:val="000080"/>
+      <w:u w:val="single"/>
+      <w:lang/>
+    </w:rPr>
+  </w:style>
 </w:styles>
 </file>
 

</xml_diff>